<commit_message>
HW4 Alon finialized . before Dan approval
</commit_message>
<xml_diff>
--- a/HW/HW4/305184335-308553601.docx
+++ b/HW/HW4/305184335-308553601.docx
@@ -1,6 +1,6 @@
 
 <file path=word/document.xml><?xml version="1.0" encoding="utf-8"?>
-<w:document xmlns:wpc="http://schemas.microsoft.com/office/word/2010/wordprocessingCanvas" xmlns:cx="http://schemas.microsoft.com/office/drawing/2014/chartex" xmlns:cx1="http://schemas.microsoft.com/office/drawing/2015/9/8/chartex" xmlns:cx2="http://schemas.microsoft.com/office/drawing/2015/10/21/chartex" xmlns:cx3="http://schemas.microsoft.com/office/drawing/2016/5/9/chartex" xmlns:cx4="http://schemas.microsoft.com/office/drawing/2016/5/10/chartex" xmlns:cx5="http://schemas.microsoft.com/office/drawing/2016/5/11/chartex" xmlns:cx6="http://schemas.microsoft.com/office/drawing/2016/5/12/chartex" xmlns:cx7="http://schemas.microsoft.com/office/drawing/2016/5/13/chartex" xmlns:cx8="http://schemas.microsoft.com/office/drawing/2016/5/14/chartex" xmlns:mc="http://schemas.openxmlformats.org/markup-compatibility/2006" xmlns:aink="http://schemas.microsoft.com/office/drawing/2016/ink" xmlns:am3d="http://schemas.microsoft.com/office/drawing/2017/model3d" xmlns:o="urn:schemas-microsoft-com:office:office" xmlns:oel="http://schemas.microsoft.com/office/2019/extlst" xmlns:r="http://schemas.openxmlformats.org/officeDocument/2006/relationships" xmlns:m="http://schemas.openxmlformats.org/officeDocument/2006/math" xmlns:v="urn:schemas-microsoft-com:vml" xmlns:wp14="http://schemas.microsoft.com/office/word/2010/wordprocessingDrawing" xmlns:wp="http://schemas.openxmlformats.org/drawingml/2006/wordprocessingDrawing" xmlns:w10="urn:schemas-microsoft-com:office:word" xmlns:w="http://schemas.openxmlformats.org/wordprocessingml/2006/main" xmlns:w14="http://schemas.microsoft.com/office/word/2010/wordml" xmlns:w15="http://schemas.microsoft.com/office/word/2012/wordml" xmlns:w16cex="http://schemas.microsoft.com/office/word/2018/wordml/cex" xmlns:w16cid="http://schemas.microsoft.com/office/word/2016/wordml/cid" xmlns:w16="http://schemas.microsoft.com/office/word/2018/wordml" xmlns:w16sdtdh="http://schemas.microsoft.com/office/word/2020/wordml/sdtdatahash" xmlns:w16se="http://schemas.microsoft.com/office/word/2015/wordml/symex" xmlns:wpg="http://schemas.microsoft.com/office/word/2010/wordprocessingGroup" xmlns:wpi="http://schemas.microsoft.com/office/word/2010/wordprocessingInk" xmlns:wne="http://schemas.microsoft.com/office/word/2006/wordml" xmlns:wps="http://schemas.microsoft.com/office/word/2010/wordprocessingShape" mc:Ignorable="w14 w15 w16se w16cid w16 w16cex w16sdtdh wp14">
+<w:document xmlns:wpc="http://schemas.microsoft.com/office/word/2010/wordprocessingCanvas" xmlns:cx="http://schemas.microsoft.com/office/drawing/2014/chartex" xmlns:cx1="http://schemas.microsoft.com/office/drawing/2015/9/8/chartex" xmlns:cx2="http://schemas.microsoft.com/office/drawing/2015/10/21/chartex" xmlns:cx3="http://schemas.microsoft.com/office/drawing/2016/5/9/chartex" xmlns:cx4="http://schemas.microsoft.com/office/drawing/2016/5/10/chartex" xmlns:cx5="http://schemas.microsoft.com/office/drawing/2016/5/11/chartex" xmlns:cx6="http://schemas.microsoft.com/office/drawing/2016/5/12/chartex" xmlns:cx7="http://schemas.microsoft.com/office/drawing/2016/5/13/chartex" xmlns:cx8="http://schemas.microsoft.com/office/drawing/2016/5/14/chartex" xmlns:mc="http://schemas.openxmlformats.org/markup-compatibility/2006" xmlns:aink="http://schemas.microsoft.com/office/drawing/2016/ink" xmlns:am3d="http://schemas.microsoft.com/office/drawing/2017/model3d" xmlns:o="urn:schemas-microsoft-com:office:office" xmlns:r="http://schemas.openxmlformats.org/officeDocument/2006/relationships" xmlns:m="http://schemas.openxmlformats.org/officeDocument/2006/math" xmlns:v="urn:schemas-microsoft-com:vml" xmlns:wp14="http://schemas.microsoft.com/office/word/2010/wordprocessingDrawing" xmlns:wp="http://schemas.openxmlformats.org/drawingml/2006/wordprocessingDrawing" xmlns:w10="urn:schemas-microsoft-com:office:word" xmlns:w="http://schemas.openxmlformats.org/wordprocessingml/2006/main" xmlns:w14="http://schemas.microsoft.com/office/word/2010/wordml" xmlns:w15="http://schemas.microsoft.com/office/word/2012/wordml" xmlns:w16cex="http://schemas.microsoft.com/office/word/2018/wordml/cex" xmlns:w16cid="http://schemas.microsoft.com/office/word/2016/wordml/cid" xmlns:w16="http://schemas.microsoft.com/office/word/2018/wordml" xmlns:w16sdtdh="http://schemas.microsoft.com/office/word/2020/wordml/sdtdatahash" xmlns:w16se="http://schemas.microsoft.com/office/word/2015/wordml/symex" xmlns:wpg="http://schemas.microsoft.com/office/word/2010/wordprocessingGroup" xmlns:wpi="http://schemas.microsoft.com/office/word/2010/wordprocessingInk" xmlns:wne="http://schemas.microsoft.com/office/word/2006/wordml" xmlns:wps="http://schemas.microsoft.com/office/word/2010/wordprocessingShape" mc:Ignorable="w14 w15 w16se w16cid w16 w16cex w16sdtdh wp14">
   <w:body>
     <w:bookmarkStart w:id="0" w:name="_Hlk64752898" w:displacedByCustomXml="next"/>
     <w:bookmarkEnd w:id="0" w:displacedByCustomXml="next"/>
@@ -113,11 +113,7 @@
             <w:t>HW</w:t>
           </w:r>
           <w:r>
-            <w:rPr>
-              <w:rFonts w:hint="cs"/>
-              <w:rtl/>
-            </w:rPr>
-            <w:t>3</w:t>
+            <w:t>4</w:t>
           </w:r>
         </w:p>
         <w:p>
@@ -301,7 +297,7 @@
             <w:rPr>
               <w:noProof/>
             </w:rPr>
-            <w:t>May 7, 2022</w:t>
+            <w:t>May 16, 2022</w:t>
           </w:r>
           <w:r>
             <w:fldChar w:fldCharType="end"/>
@@ -336,46 +332,76 @@
           <w:u w:val="single"/>
         </w:rPr>
       </w:pPr>
+    </w:p>
+    <w:p>
+      <w:pPr>
+        <w:pStyle w:val="Heading1"/>
+      </w:pPr>
       <w:r>
-        <w:rPr>
-          <w:b/>
-          <w:bCs/>
-          <w:u w:val="single"/>
-        </w:rPr>
-        <w:lastRenderedPageBreak/>
-        <w:t xml:space="preserve">Note: the theoretical questions are below the </w:t>
-      </w:r>
-      <w:r>
-        <w:rPr>
-          <w:b/>
-          <w:bCs/>
-          <w:u w:val="single"/>
-        </w:rPr>
-        <w:t>hands-on</w:t>
-      </w:r>
-      <w:r>
-        <w:rPr>
-          <w:b/>
-          <w:bCs/>
-          <w:u w:val="single"/>
-        </w:rPr>
-        <w:t xml:space="preserve"> part</w:t>
+        <w:t>Theoretical Questions:</w:t>
       </w:r>
     </w:p>
     <w:p>
+      <w:r>
+        <w:t>For this section, we decided to provide our answers in a hand-written</w:t>
+      </w:r>
+      <w:r>
+        <w:t xml:space="preserve"> format</w:t>
+      </w:r>
+      <w:r>
+        <w:t>.</w:t>
+      </w:r>
+      <w:r>
+        <w:t xml:space="preserve"> The </w:t>
+      </w:r>
+      <w:r>
+        <w:t>Hands-on</w:t>
+      </w:r>
+      <w:r>
+        <w:t xml:space="preserve"> section can be found right after the scanned pages.</w:t>
+      </w:r>
+    </w:p>
+    <w:p>
+      <w:pPr>
+        <w:rPr>
+          <w:rFonts w:asciiTheme="majorHAnsi" w:eastAsiaTheme="majorEastAsia" w:hAnsiTheme="majorHAnsi" w:cstheme="majorBidi"/>
+          <w:color w:val="2F5496" w:themeColor="accent1" w:themeShade="BF"/>
+          <w:sz w:val="32"/>
+          <w:szCs w:val="32"/>
+        </w:rPr>
+      </w:pPr>
+      <w:r>
+        <w:br w:type="page"/>
+      </w:r>
+    </w:p>
+    <w:p>
+      <w:pPr>
+        <w:pStyle w:val="Heading1"/>
+      </w:pPr>
+      <w:r>
+        <w:lastRenderedPageBreak/>
+        <w:t>Hands On:</w:t>
+      </w:r>
+    </w:p>
+    <w:p>
       <w:pPr>
         <w:tabs>
           <w:tab w:val="left" w:pos="1568"/>
         </w:tabs>
-        <w:rPr>
-          <w:u w:val="single"/>
-        </w:rPr>
       </w:pPr>
       <w:r>
-        <w:rPr>
-          <w:u w:val="single"/>
-        </w:rPr>
-        <w:t>Hands on Q 1+2:</w:t>
+        <w:t>In the first question (a) we are tasked to create maps, and in the second question (b) solve a shortest path problem via graph forward search.</w:t>
+      </w:r>
+      <w:r>
+        <w:br/>
+        <w:t>We decided to</w:t>
+      </w:r>
+      <w:r>
+        <w:t xml:space="preserve"> provide the plots for both questions together.</w:t>
+      </w:r>
+      <w:r>
+        <w:br/>
+        <w:t xml:space="preserve"> </w:t>
       </w:r>
     </w:p>
     <w:p>
@@ -383,50 +409,28 @@
         <w:tabs>
           <w:tab w:val="left" w:pos="1568"/>
         </w:tabs>
-        <w:rPr>
-          <w:rFonts w:eastAsiaTheme="minorEastAsia"/>
-        </w:rPr>
       </w:pPr>
       <w:r>
-        <w:t xml:space="preserve">Now we will show the result for Q 1+2 with </w:t>
+        <w:t>We built a map and a PRM with the following setting as follows:</w:t>
+      </w:r>
+    </w:p>
+    <w:p>
+      <w:pPr>
+        <w:pStyle w:val="ListParagraph"/>
+        <w:numPr>
+          <w:ilvl w:val="0"/>
+          <w:numId w:val="33"/>
+        </w:numPr>
+        <w:tabs>
+          <w:tab w:val="left" w:pos="1568"/>
+        </w:tabs>
+      </w:pPr>
+      <w:r>
+        <w:t xml:space="preserve">Create a map where </w:t>
       </w:r>
       <m:oMath>
-        <m:sSub>
-          <m:sSubPr>
-            <m:ctrlPr>
-              <w:rPr>
-                <w:rFonts w:ascii="Cambria Math" w:hAnsi="Cambria Math"/>
-                <w:i/>
-              </w:rPr>
-            </m:ctrlPr>
-          </m:sSubPr>
-          <m:e>
-            <m:r>
-              <w:rPr>
-                <w:rFonts w:ascii="Cambria Math" w:hAnsi="Cambria Math"/>
-              </w:rPr>
-              <m:t>N</m:t>
-            </m:r>
-          </m:e>
-          <m:sub>
-            <m:r>
-              <w:rPr>
-                <w:rFonts w:ascii="Cambria Math" w:hAnsi="Cambria Math"/>
-              </w:rPr>
-              <m:t>nodes</m:t>
-            </m:r>
-          </m:sub>
-        </m:sSub>
-        <m:r>
-          <w:rPr>
-            <w:rFonts w:ascii="Cambria Math" w:hAnsi="Cambria Math"/>
-          </w:rPr>
-          <m:t>∈</m:t>
-        </m:r>
         <m:d>
           <m:dPr>
-            <m:begChr m:val="{"/>
-            <m:endChr m:val="}"/>
             <m:ctrlPr>
               <w:rPr>
                 <w:rFonts w:ascii="Cambria Math" w:hAnsi="Cambria Math"/>
@@ -439,7 +443,7 @@
               <w:rPr>
                 <w:rFonts w:ascii="Cambria Math" w:hAnsi="Cambria Math"/>
               </w:rPr>
-              <m:t>100,500</m:t>
+              <m:t>x,y</m:t>
             </m:r>
           </m:e>
         </m:d>
@@ -447,7 +451,163 @@
           <w:rPr>
             <w:rFonts w:ascii="Cambria Math" w:hAnsi="Cambria Math"/>
           </w:rPr>
-          <m:t xml:space="preserve"> and t</m:t>
+          <m:t>∈</m:t>
+        </m:r>
+        <m:d>
+          <m:dPr>
+            <m:begChr m:val="["/>
+            <m:endChr m:val="]"/>
+            <m:ctrlPr>
+              <w:rPr>
+                <w:rFonts w:ascii="Cambria Math" w:hAnsi="Cambria Math"/>
+                <w:i/>
+              </w:rPr>
+            </m:ctrlPr>
+          </m:dPr>
+          <m:e>
+            <m:r>
+              <w:rPr>
+                <w:rFonts w:ascii="Cambria Math" w:hAnsi="Cambria Math"/>
+              </w:rPr>
+              <m:t>0,100</m:t>
+            </m:r>
+          </m:e>
+        </m:d>
+        <m:r>
+          <w:rPr>
+            <w:rFonts w:ascii="Cambria Math" w:eastAsiaTheme="minorEastAsia" w:hAnsi="Cambria Math"/>
+          </w:rPr>
+          <m:t>×</m:t>
+        </m:r>
+        <m:d>
+          <m:dPr>
+            <m:begChr m:val="["/>
+            <m:endChr m:val="]"/>
+            <m:ctrlPr>
+              <w:rPr>
+                <w:rFonts w:ascii="Cambria Math" w:eastAsiaTheme="minorEastAsia" w:hAnsi="Cambria Math"/>
+                <w:i/>
+              </w:rPr>
+            </m:ctrlPr>
+          </m:dPr>
+          <m:e>
+            <m:r>
+              <w:rPr>
+                <w:rFonts w:ascii="Cambria Math" w:eastAsiaTheme="minorEastAsia" w:hAnsi="Cambria Math"/>
+              </w:rPr>
+              <m:t>0,100</m:t>
+            </m:r>
+          </m:e>
+        </m:d>
+      </m:oMath>
+    </w:p>
+    <w:p>
+      <w:pPr>
+        <w:pStyle w:val="ListParagraph"/>
+        <w:numPr>
+          <w:ilvl w:val="0"/>
+          <w:numId w:val="33"/>
+        </w:numPr>
+        <w:tabs>
+          <w:tab w:val="left" w:pos="1568"/>
+        </w:tabs>
+      </w:pPr>
+      <w:r>
+        <w:rPr>
+          <w:rFonts w:eastAsiaTheme="minorEastAsia"/>
+        </w:rPr>
+        <w:t xml:space="preserve">Discretize the map to unit intervals, and place 15 rectangles of size </w:t>
+      </w:r>
+      <m:oMath>
+        <m:r>
+          <w:rPr>
+            <w:rFonts w:ascii="Cambria Math" w:eastAsiaTheme="minorEastAsia" w:hAnsi="Cambria Math"/>
+          </w:rPr>
+          <m:t>15×10</m:t>
+        </m:r>
+      </m:oMath>
+      <w:r>
+        <w:rPr>
+          <w:rFonts w:eastAsiaTheme="minorEastAsia"/>
+        </w:rPr>
+        <w:t xml:space="preserve"> such that they don’t overlap. Overlapping is checked by grid’s occupancy </w:t>
+      </w:r>
+    </w:p>
+    <w:p>
+      <w:pPr>
+        <w:pStyle w:val="ListParagraph"/>
+        <w:numPr>
+          <w:ilvl w:val="0"/>
+          <w:numId w:val="33"/>
+        </w:numPr>
+        <w:tabs>
+          <w:tab w:val="left" w:pos="1568"/>
+        </w:tabs>
+      </w:pPr>
+      <w:r>
+        <w:rPr>
+          <w:rFonts w:eastAsiaTheme="minorEastAsia"/>
+        </w:rPr>
+        <w:t xml:space="preserve">Build PRM nodes with </w:t>
+      </w:r>
+      <m:oMath>
+        <m:sSub>
+          <m:sSubPr>
+            <m:ctrlPr>
+              <w:rPr>
+                <w:rFonts w:ascii="Cambria Math" w:eastAsiaTheme="minorEastAsia" w:hAnsi="Cambria Math"/>
+                <w:i/>
+              </w:rPr>
+            </m:ctrlPr>
+          </m:sSubPr>
+          <m:e>
+            <m:r>
+              <w:rPr>
+                <w:rFonts w:ascii="Cambria Math" w:eastAsiaTheme="minorEastAsia" w:hAnsi="Cambria Math"/>
+              </w:rPr>
+              <m:t>N</m:t>
+            </m:r>
+          </m:e>
+          <m:sub>
+            <m:r>
+              <w:rPr>
+                <w:rFonts w:ascii="Cambria Math" w:eastAsiaTheme="minorEastAsia" w:hAnsi="Cambria Math"/>
+              </w:rPr>
+              <m:t>nodes</m:t>
+            </m:r>
+          </m:sub>
+        </m:sSub>
+      </m:oMath>
+      <w:r>
+        <w:rPr>
+          <w:rFonts w:eastAsiaTheme="minorEastAsia"/>
+        </w:rPr>
+        <w:t xml:space="preserve"> = 100 or 500 by uniform sampling of the space. If a node falls inside a rectangle, it is discarded, and a new node is sampled instead.</w:t>
+      </w:r>
+    </w:p>
+    <w:p>
+      <w:pPr>
+        <w:pStyle w:val="ListParagraph"/>
+        <w:numPr>
+          <w:ilvl w:val="0"/>
+          <w:numId w:val="33"/>
+        </w:numPr>
+        <w:tabs>
+          <w:tab w:val="left" w:pos="1568"/>
+        </w:tabs>
+      </w:pPr>
+      <w:r>
+        <w:rPr>
+          <w:rFonts w:eastAsiaTheme="minorEastAsia"/>
+        </w:rPr>
+        <w:t xml:space="preserve">Connect the PRM nodes with edges such that each node is connected to all nodes whose distance to it is smaller than </w:t>
+      </w:r>
+      <m:oMath>
+        <m:r>
+          <w:rPr>
+            <w:rFonts w:ascii="Cambria Math" w:hAnsi="Cambria Math"/>
+          </w:rPr>
+          <m:t>t</m:t>
         </m:r>
         <m:sSub>
           <m:sSubPr>
@@ -479,54 +639,327 @@
           <w:rPr>
             <w:rFonts w:ascii="Cambria Math" w:hAnsi="Cambria Math"/>
           </w:rPr>
-          <m:t>∈{20,50}</m:t>
+          <m:t>∈</m:t>
+        </m:r>
+        <m:d>
+          <m:dPr>
+            <m:begChr m:val="{"/>
+            <m:endChr m:val="}"/>
+            <m:ctrlPr>
+              <w:rPr>
+                <w:rFonts w:ascii="Cambria Math" w:hAnsi="Cambria Math"/>
+                <w:i/>
+              </w:rPr>
+            </m:ctrlPr>
+          </m:dPr>
+          <m:e>
+            <m:r>
+              <w:rPr>
+                <w:rFonts w:ascii="Cambria Math" w:hAnsi="Cambria Math"/>
+              </w:rPr>
+              <m:t>20,50</m:t>
+            </m:r>
+          </m:e>
+        </m:d>
+      </m:oMath>
+      <w:r>
+        <w:rPr>
+          <w:rFonts w:eastAsiaTheme="minorEastAsia"/>
+        </w:rPr>
+        <w:t xml:space="preserve"> and where the edge doesn’t cross a rectangle. We checked for crossings via line intersection (each rectangle has 4 lines to check with).</w:t>
+      </w:r>
+    </w:p>
+    <w:p>
+      <w:pPr>
+        <w:tabs>
+          <w:tab w:val="left" w:pos="1568"/>
+        </w:tabs>
+      </w:pPr>
+      <w:r>
+        <w:t xml:space="preserve">We also implemented both Dijkstra and </w:t>
+      </w:r>
+      <m:oMath>
+        <m:sSup>
+          <m:sSupPr>
+            <m:ctrlPr>
+              <w:rPr>
+                <w:rFonts w:ascii="Cambria Math" w:hAnsi="Cambria Math"/>
+                <w:i/>
+              </w:rPr>
+            </m:ctrlPr>
+          </m:sSupPr>
+          <m:e>
+            <m:r>
+              <w:rPr>
+                <w:rFonts w:ascii="Cambria Math" w:hAnsi="Cambria Math"/>
+              </w:rPr>
+              <m:t>A</m:t>
+            </m:r>
+          </m:e>
+          <m:sup>
+            <m:r>
+              <w:rPr>
+                <w:rFonts w:ascii="Cambria Math" w:hAnsi="Cambria Math"/>
+              </w:rPr>
+              <m:t>*</m:t>
+            </m:r>
+          </m:sup>
+        </m:sSup>
+      </m:oMath>
+      <w:r>
+        <w:rPr>
+          <w:rFonts w:eastAsiaTheme="minorEastAsia"/>
+        </w:rPr>
+        <w:t xml:space="preserve"> </w:t>
+      </w:r>
+      <w:r>
+        <w:t xml:space="preserve">algorithms </w:t>
+      </w:r>
+      <w:r>
+        <w:t>for</w:t>
+      </w:r>
+      <w:r>
+        <w:t xml:space="preserve"> </w:t>
+      </w:r>
+      <w:r>
+        <w:rPr>
+          <w:i/>
+          <w:iCs/>
+        </w:rPr>
+        <w:t>“</w:t>
+      </w:r>
+      <w:proofErr w:type="spellStart"/>
+      <w:r>
+        <w:rPr>
+          <w:i/>
+          <w:iCs/>
+        </w:rPr>
+        <w:t>SimpleWeightedGraph</w:t>
+      </w:r>
+      <w:r>
+        <w:rPr>
+          <w:i/>
+          <w:iCs/>
+        </w:rPr>
+        <w:t>.jl</w:t>
+      </w:r>
+      <w:proofErr w:type="spellEnd"/>
+      <w:r>
+        <w:rPr>
+          <w:i/>
+          <w:iCs/>
+        </w:rPr>
+        <w:t>”</w:t>
+      </w:r>
+      <w:r>
+        <w:t xml:space="preserve"> </w:t>
+      </w:r>
+      <w:r>
+        <w:t xml:space="preserve">in </w:t>
+      </w:r>
+      <w:r>
+        <w:rPr>
+          <w:i/>
+          <w:iCs/>
+        </w:rPr>
+        <w:t>“</w:t>
+      </w:r>
+      <w:proofErr w:type="spellStart"/>
+      <w:r>
+        <w:rPr>
+          <w:i/>
+          <w:iCs/>
+        </w:rPr>
+        <w:t>graphForwardSearch.jl</w:t>
+      </w:r>
+      <w:proofErr w:type="spellEnd"/>
+      <w:r>
+        <w:rPr>
+          <w:i/>
+          <w:iCs/>
+        </w:rPr>
+        <w:t>”</w:t>
+      </w:r>
+    </w:p>
+    <w:p>
+      <w:pPr>
+        <w:tabs>
+          <w:tab w:val="left" w:pos="1568"/>
+        </w:tabs>
+        <w:rPr>
+          <w:rFonts w:eastAsiaTheme="minorEastAsia"/>
+        </w:rPr>
+      </w:pPr>
+      <w:r>
+        <w:t xml:space="preserve">In </w:t>
+      </w:r>
+      <w:r>
+        <w:rPr>
+          <w:i/>
+          <w:iCs/>
+        </w:rPr>
+        <w:t>“</w:t>
+      </w:r>
+      <w:r>
+        <w:rPr>
+          <w:i/>
+          <w:iCs/>
+        </w:rPr>
+        <w:t xml:space="preserve">Q1 hands </w:t>
+      </w:r>
+      <w:proofErr w:type="spellStart"/>
+      <w:r>
+        <w:rPr>
+          <w:i/>
+          <w:iCs/>
+        </w:rPr>
+        <w:t>on.jl</w:t>
+      </w:r>
+      <w:proofErr w:type="spellEnd"/>
+      <w:r>
+        <w:rPr>
+          <w:i/>
+          <w:iCs/>
+        </w:rPr>
+        <w:t>”</w:t>
+      </w:r>
+      <w:r>
+        <w:t xml:space="preserve"> we build the map, and searched for the shortest path between bottom left node to top right node (chosen by distance from </w:t>
+      </w:r>
+      <m:oMath>
+        <m:r>
+          <w:rPr>
+            <w:rFonts w:ascii="Cambria Math" w:hAnsi="Cambria Math"/>
+          </w:rPr>
+          <m:t>[0,0]</m:t>
         </m:r>
       </m:oMath>
       <w:r>
         <w:rPr>
           <w:rFonts w:eastAsiaTheme="minorEastAsia"/>
         </w:rPr>
-        <w:t>.</w:t>
+        <w:t xml:space="preserve">) on the PRM via </w:t>
       </w:r>
-    </w:p>
-    <w:p>
-      <w:pPr>
-        <w:tabs>
-          <w:tab w:val="left" w:pos="1568"/>
-        </w:tabs>
-        <w:rPr>
-          <w:rFonts w:eastAsiaTheme="minorEastAsia"/>
-        </w:rPr>
-      </w:pPr>
+      <m:oMath>
+        <m:sSup>
+          <m:sSupPr>
+            <m:ctrlPr>
+              <w:rPr>
+                <w:rFonts w:ascii="Cambria Math" w:eastAsiaTheme="minorEastAsia" w:hAnsi="Cambria Math"/>
+                <w:i/>
+              </w:rPr>
+            </m:ctrlPr>
+          </m:sSupPr>
+          <m:e>
+            <m:r>
+              <w:rPr>
+                <w:rFonts w:ascii="Cambria Math" w:eastAsiaTheme="minorEastAsia" w:hAnsi="Cambria Math"/>
+              </w:rPr>
+              <m:t>A</m:t>
+            </m:r>
+          </m:e>
+          <m:sup>
+            <m:r>
+              <w:rPr>
+                <w:rFonts w:ascii="Cambria Math" w:eastAsiaTheme="minorEastAsia" w:hAnsi="Cambria Math"/>
+              </w:rPr>
+              <m:t>*</m:t>
+            </m:r>
+          </m:sup>
+        </m:sSup>
+      </m:oMath>
       <w:r>
         <w:rPr>
           <w:rFonts w:eastAsiaTheme="minorEastAsia"/>
         </w:rPr>
-        <w:t xml:space="preserve">We </w:t>
+        <w:t xml:space="preserve"> with Euclidian distance to goal heuristics.</w:t>
       </w:r>
+    </w:p>
+    <w:p>
+      <w:pPr>
+        <w:tabs>
+          <w:tab w:val="left" w:pos="1568"/>
+        </w:tabs>
+      </w:pPr>
       <w:r>
         <w:rPr>
           <w:rFonts w:eastAsiaTheme="minorEastAsia"/>
         </w:rPr>
-        <w:t xml:space="preserve">will show the </w:t>
+        <w:t xml:space="preserve">We show below the outcomes for all combinations </w:t>
       </w:r>
+      <m:oMath>
+        <m:sSub>
+          <m:sSubPr>
+            <m:ctrlPr>
+              <w:rPr>
+                <w:rFonts w:ascii="Cambria Math" w:eastAsiaTheme="minorEastAsia" w:hAnsi="Cambria Math"/>
+                <w:i/>
+              </w:rPr>
+            </m:ctrlPr>
+          </m:sSubPr>
+          <m:e>
+            <m:r>
+              <w:rPr>
+                <w:rFonts w:ascii="Cambria Math" w:eastAsiaTheme="minorEastAsia" w:hAnsi="Cambria Math"/>
+              </w:rPr>
+              <m:t>N</m:t>
+            </m:r>
+          </m:e>
+          <m:sub>
+            <m:r>
+              <w:rPr>
+                <w:rFonts w:ascii="Cambria Math" w:eastAsiaTheme="minorEastAsia" w:hAnsi="Cambria Math"/>
+              </w:rPr>
+              <m:t>nodes</m:t>
+            </m:r>
+          </m:sub>
+        </m:sSub>
+      </m:oMath>
       <w:r>
         <w:rPr>
           <w:rFonts w:eastAsiaTheme="minorEastAsia"/>
         </w:rPr>
-        <w:t>shortest path for all the combination</w:t>
+        <w:t xml:space="preserve">, </w:t>
       </w:r>
+      <m:oMath>
+        <m:r>
+          <w:rPr>
+            <w:rFonts w:ascii="Cambria Math" w:eastAsiaTheme="minorEastAsia" w:hAnsi="Cambria Math"/>
+          </w:rPr>
+          <m:t>t</m:t>
+        </m:r>
+        <m:sSub>
+          <m:sSubPr>
+            <m:ctrlPr>
+              <w:rPr>
+                <w:rFonts w:ascii="Cambria Math" w:eastAsiaTheme="minorEastAsia" w:hAnsi="Cambria Math"/>
+                <w:i/>
+              </w:rPr>
+            </m:ctrlPr>
+          </m:sSubPr>
+          <m:e>
+            <m:r>
+              <w:rPr>
+                <w:rFonts w:ascii="Cambria Math" w:eastAsiaTheme="minorEastAsia" w:hAnsi="Cambria Math"/>
+              </w:rPr>
+              <m:t>h</m:t>
+            </m:r>
+          </m:e>
+          <m:sub>
+            <m:r>
+              <w:rPr>
+                <w:rFonts w:ascii="Cambria Math" w:eastAsiaTheme="minorEastAsia" w:hAnsi="Cambria Math"/>
+              </w:rPr>
+              <m:t>d</m:t>
+            </m:r>
+          </m:sub>
+        </m:sSub>
+      </m:oMath>
       <w:r>
         <w:rPr>
           <w:rFonts w:eastAsiaTheme="minorEastAsia"/>
         </w:rPr>
-        <w:t xml:space="preserve"> when using “Astar” algorithm</w:t>
-      </w:r>
-      <w:r>
-        <w:rPr>
-          <w:rFonts w:eastAsiaTheme="minorEastAsia"/>
-        </w:rPr>
-        <w:t>.</w:t>
+        <w:t xml:space="preserve"> with information of number of edges and average node degree.</w:t>
       </w:r>
     </w:p>
     <w:p>
@@ -619,13 +1052,14 @@
           <w:sz w:val="24"/>
           <w:szCs w:val="24"/>
           <w:rtl/>
-          <w:lang w:val="en-IL" w:eastAsia="en-IL"/>
+          <w:lang/>
         </w:rPr>
       </w:pPr>
       <w:r>
         <w:rPr>
           <w:noProof/>
         </w:rPr>
+        <w:lastRenderedPageBreak/>
         <w:drawing>
           <wp:anchor distT="0" distB="0" distL="114300" distR="114300" simplePos="0" relativeHeight="251661312" behindDoc="0" locked="0" layoutInCell="1" allowOverlap="1" wp14:anchorId="525B80BC" wp14:editId="761D2499">
             <wp:simplePos x="0" y="0"/>
@@ -691,7 +1125,7 @@
         </w:tabs>
         <w:rPr>
           <w:rFonts w:eastAsiaTheme="minorEastAsia"/>
-          <w:lang w:val="en-IL"/>
+          <w:lang/>
         </w:rPr>
       </w:pPr>
     </w:p>
@@ -780,6 +1214,7 @@
         <w:rPr>
           <w:noProof/>
         </w:rPr>
+        <w:lastRenderedPageBreak/>
         <w:drawing>
           <wp:anchor distT="0" distB="0" distL="114300" distR="114300" simplePos="0" relativeHeight="251660288" behindDoc="0" locked="0" layoutInCell="1" allowOverlap="1" wp14:anchorId="2B8448A6" wp14:editId="26812EB6">
             <wp:simplePos x="0" y="0"/>
@@ -851,7 +1286,7 @@
 </file>
 
 <file path=word/endnotes.xml><?xml version="1.0" encoding="utf-8"?>
-<w:endnotes xmlns:wpc="http://schemas.microsoft.com/office/word/2010/wordprocessingCanvas" xmlns:cx="http://schemas.microsoft.com/office/drawing/2014/chartex" xmlns:cx1="http://schemas.microsoft.com/office/drawing/2015/9/8/chartex" xmlns:cx2="http://schemas.microsoft.com/office/drawing/2015/10/21/chartex" xmlns:cx3="http://schemas.microsoft.com/office/drawing/2016/5/9/chartex" xmlns:cx4="http://schemas.microsoft.com/office/drawing/2016/5/10/chartex" xmlns:cx5="http://schemas.microsoft.com/office/drawing/2016/5/11/chartex" xmlns:cx6="http://schemas.microsoft.com/office/drawing/2016/5/12/chartex" xmlns:cx7="http://schemas.microsoft.com/office/drawing/2016/5/13/chartex" xmlns:cx8="http://schemas.microsoft.com/office/drawing/2016/5/14/chartex" xmlns:mc="http://schemas.openxmlformats.org/markup-compatibility/2006" xmlns:aink="http://schemas.microsoft.com/office/drawing/2016/ink" xmlns:am3d="http://schemas.microsoft.com/office/drawing/2017/model3d" xmlns:o="urn:schemas-microsoft-com:office:office" xmlns:oel="http://schemas.microsoft.com/office/2019/extlst" xmlns:r="http://schemas.openxmlformats.org/officeDocument/2006/relationships" xmlns:m="http://schemas.openxmlformats.org/officeDocument/2006/math" xmlns:v="urn:schemas-microsoft-com:vml" xmlns:wp14="http://schemas.microsoft.com/office/word/2010/wordprocessingDrawing" xmlns:wp="http://schemas.openxmlformats.org/drawingml/2006/wordprocessingDrawing" xmlns:w10="urn:schemas-microsoft-com:office:word" xmlns:w="http://schemas.openxmlformats.org/wordprocessingml/2006/main" xmlns:w14="http://schemas.microsoft.com/office/word/2010/wordml" xmlns:w15="http://schemas.microsoft.com/office/word/2012/wordml" xmlns:w16cex="http://schemas.microsoft.com/office/word/2018/wordml/cex" xmlns:w16cid="http://schemas.microsoft.com/office/word/2016/wordml/cid" xmlns:w16="http://schemas.microsoft.com/office/word/2018/wordml" xmlns:w16sdtdh="http://schemas.microsoft.com/office/word/2020/wordml/sdtdatahash" xmlns:w16se="http://schemas.microsoft.com/office/word/2015/wordml/symex" xmlns:wpg="http://schemas.microsoft.com/office/word/2010/wordprocessingGroup" xmlns:wpi="http://schemas.microsoft.com/office/word/2010/wordprocessingInk" xmlns:wne="http://schemas.microsoft.com/office/word/2006/wordml" xmlns:wps="http://schemas.microsoft.com/office/word/2010/wordprocessingShape" mc:Ignorable="w14 w15 w16se w16cid w16 w16cex w16sdtdh wp14">
+<w:endnotes xmlns:wpc="http://schemas.microsoft.com/office/word/2010/wordprocessingCanvas" xmlns:cx="http://schemas.microsoft.com/office/drawing/2014/chartex" xmlns:cx1="http://schemas.microsoft.com/office/drawing/2015/9/8/chartex" xmlns:cx2="http://schemas.microsoft.com/office/drawing/2015/10/21/chartex" xmlns:cx3="http://schemas.microsoft.com/office/drawing/2016/5/9/chartex" xmlns:cx4="http://schemas.microsoft.com/office/drawing/2016/5/10/chartex" xmlns:cx5="http://schemas.microsoft.com/office/drawing/2016/5/11/chartex" xmlns:cx6="http://schemas.microsoft.com/office/drawing/2016/5/12/chartex" xmlns:cx7="http://schemas.microsoft.com/office/drawing/2016/5/13/chartex" xmlns:cx8="http://schemas.microsoft.com/office/drawing/2016/5/14/chartex" xmlns:mc="http://schemas.openxmlformats.org/markup-compatibility/2006" xmlns:aink="http://schemas.microsoft.com/office/drawing/2016/ink" xmlns:am3d="http://schemas.microsoft.com/office/drawing/2017/model3d" xmlns:o="urn:schemas-microsoft-com:office:office" xmlns:r="http://schemas.openxmlformats.org/officeDocument/2006/relationships" xmlns:m="http://schemas.openxmlformats.org/officeDocument/2006/math" xmlns:v="urn:schemas-microsoft-com:vml" xmlns:wp14="http://schemas.microsoft.com/office/word/2010/wordprocessingDrawing" xmlns:wp="http://schemas.openxmlformats.org/drawingml/2006/wordprocessingDrawing" xmlns:w10="urn:schemas-microsoft-com:office:word" xmlns:w="http://schemas.openxmlformats.org/wordprocessingml/2006/main" xmlns:w14="http://schemas.microsoft.com/office/word/2010/wordml" xmlns:w15="http://schemas.microsoft.com/office/word/2012/wordml" xmlns:w16cex="http://schemas.microsoft.com/office/word/2018/wordml/cex" xmlns:w16cid="http://schemas.microsoft.com/office/word/2016/wordml/cid" xmlns:w16="http://schemas.microsoft.com/office/word/2018/wordml" xmlns:w16sdtdh="http://schemas.microsoft.com/office/word/2020/wordml/sdtdatahash" xmlns:w16se="http://schemas.microsoft.com/office/word/2015/wordml/symex" xmlns:wpg="http://schemas.microsoft.com/office/word/2010/wordprocessingGroup" xmlns:wpi="http://schemas.microsoft.com/office/word/2010/wordprocessingInk" xmlns:wne="http://schemas.microsoft.com/office/word/2006/wordml" xmlns:wps="http://schemas.microsoft.com/office/word/2010/wordprocessingShape" mc:Ignorable="w14 w15 w16se w16cid w16 w16cex w16sdtdh wp14">
   <w:endnote w:type="separator" w:id="-1">
     <w:p>
       <w:pPr>
@@ -876,7 +1311,7 @@
 </file>
 
 <file path=word/footnotes.xml><?xml version="1.0" encoding="utf-8"?>
-<w:footnotes xmlns:wpc="http://schemas.microsoft.com/office/word/2010/wordprocessingCanvas" xmlns:cx="http://schemas.microsoft.com/office/drawing/2014/chartex" xmlns:cx1="http://schemas.microsoft.com/office/drawing/2015/9/8/chartex" xmlns:cx2="http://schemas.microsoft.com/office/drawing/2015/10/21/chartex" xmlns:cx3="http://schemas.microsoft.com/office/drawing/2016/5/9/chartex" xmlns:cx4="http://schemas.microsoft.com/office/drawing/2016/5/10/chartex" xmlns:cx5="http://schemas.microsoft.com/office/drawing/2016/5/11/chartex" xmlns:cx6="http://schemas.microsoft.com/office/drawing/2016/5/12/chartex" xmlns:cx7="http://schemas.microsoft.com/office/drawing/2016/5/13/chartex" xmlns:cx8="http://schemas.microsoft.com/office/drawing/2016/5/14/chartex" xmlns:mc="http://schemas.openxmlformats.org/markup-compatibility/2006" xmlns:aink="http://schemas.microsoft.com/office/drawing/2016/ink" xmlns:am3d="http://schemas.microsoft.com/office/drawing/2017/model3d" xmlns:o="urn:schemas-microsoft-com:office:office" xmlns:oel="http://schemas.microsoft.com/office/2019/extlst" xmlns:r="http://schemas.openxmlformats.org/officeDocument/2006/relationships" xmlns:m="http://schemas.openxmlformats.org/officeDocument/2006/math" xmlns:v="urn:schemas-microsoft-com:vml" xmlns:wp14="http://schemas.microsoft.com/office/word/2010/wordprocessingDrawing" xmlns:wp="http://schemas.openxmlformats.org/drawingml/2006/wordprocessingDrawing" xmlns:w10="urn:schemas-microsoft-com:office:word" xmlns:w="http://schemas.openxmlformats.org/wordprocessingml/2006/main" xmlns:w14="http://schemas.microsoft.com/office/word/2010/wordml" xmlns:w15="http://schemas.microsoft.com/office/word/2012/wordml" xmlns:w16cex="http://schemas.microsoft.com/office/word/2018/wordml/cex" xmlns:w16cid="http://schemas.microsoft.com/office/word/2016/wordml/cid" xmlns:w16="http://schemas.microsoft.com/office/word/2018/wordml" xmlns:w16sdtdh="http://schemas.microsoft.com/office/word/2020/wordml/sdtdatahash" xmlns:w16se="http://schemas.microsoft.com/office/word/2015/wordml/symex" xmlns:wpg="http://schemas.microsoft.com/office/word/2010/wordprocessingGroup" xmlns:wpi="http://schemas.microsoft.com/office/word/2010/wordprocessingInk" xmlns:wne="http://schemas.microsoft.com/office/word/2006/wordml" xmlns:wps="http://schemas.microsoft.com/office/word/2010/wordprocessingShape" mc:Ignorable="w14 w15 w16se w16cid w16 w16cex w16sdtdh wp14">
+<w:footnotes xmlns:wpc="http://schemas.microsoft.com/office/word/2010/wordprocessingCanvas" xmlns:cx="http://schemas.microsoft.com/office/drawing/2014/chartex" xmlns:cx1="http://schemas.microsoft.com/office/drawing/2015/9/8/chartex" xmlns:cx2="http://schemas.microsoft.com/office/drawing/2015/10/21/chartex" xmlns:cx3="http://schemas.microsoft.com/office/drawing/2016/5/9/chartex" xmlns:cx4="http://schemas.microsoft.com/office/drawing/2016/5/10/chartex" xmlns:cx5="http://schemas.microsoft.com/office/drawing/2016/5/11/chartex" xmlns:cx6="http://schemas.microsoft.com/office/drawing/2016/5/12/chartex" xmlns:cx7="http://schemas.microsoft.com/office/drawing/2016/5/13/chartex" xmlns:cx8="http://schemas.microsoft.com/office/drawing/2016/5/14/chartex" xmlns:mc="http://schemas.openxmlformats.org/markup-compatibility/2006" xmlns:aink="http://schemas.microsoft.com/office/drawing/2016/ink" xmlns:am3d="http://schemas.microsoft.com/office/drawing/2017/model3d" xmlns:o="urn:schemas-microsoft-com:office:office" xmlns:r="http://schemas.openxmlformats.org/officeDocument/2006/relationships" xmlns:m="http://schemas.openxmlformats.org/officeDocument/2006/math" xmlns:v="urn:schemas-microsoft-com:vml" xmlns:wp14="http://schemas.microsoft.com/office/word/2010/wordprocessingDrawing" xmlns:wp="http://schemas.openxmlformats.org/drawingml/2006/wordprocessingDrawing" xmlns:w10="urn:schemas-microsoft-com:office:word" xmlns:w="http://schemas.openxmlformats.org/wordprocessingml/2006/main" xmlns:w14="http://schemas.microsoft.com/office/word/2010/wordml" xmlns:w15="http://schemas.microsoft.com/office/word/2012/wordml" xmlns:w16cex="http://schemas.microsoft.com/office/word/2018/wordml/cex" xmlns:w16cid="http://schemas.microsoft.com/office/word/2016/wordml/cid" xmlns:w16="http://schemas.microsoft.com/office/word/2018/wordml" xmlns:w16sdtdh="http://schemas.microsoft.com/office/word/2020/wordml/sdtdatahash" xmlns:w16se="http://schemas.microsoft.com/office/word/2015/wordml/symex" xmlns:wpg="http://schemas.microsoft.com/office/word/2010/wordprocessingGroup" xmlns:wpi="http://schemas.microsoft.com/office/word/2010/wordprocessingInk" xmlns:wne="http://schemas.microsoft.com/office/word/2006/wordml" xmlns:wps="http://schemas.microsoft.com/office/word/2010/wordprocessingShape" mc:Ignorable="w14 w15 w16se w16cid w16 w16cex w16sdtdh wp14">
   <w:footnote w:type="separator" w:id="-1">
     <w:p>
       <w:pPr>
@@ -901,7 +1336,7 @@
 </file>
 
 <file path=word/numbering.xml><?xml version="1.0" encoding="utf-8"?>
-<w:numbering xmlns:wpc="http://schemas.microsoft.com/office/word/2010/wordprocessingCanvas" xmlns:cx="http://schemas.microsoft.com/office/drawing/2014/chartex" xmlns:cx1="http://schemas.microsoft.com/office/drawing/2015/9/8/chartex" xmlns:cx2="http://schemas.microsoft.com/office/drawing/2015/10/21/chartex" xmlns:cx3="http://schemas.microsoft.com/office/drawing/2016/5/9/chartex" xmlns:cx4="http://schemas.microsoft.com/office/drawing/2016/5/10/chartex" xmlns:cx5="http://schemas.microsoft.com/office/drawing/2016/5/11/chartex" xmlns:cx6="http://schemas.microsoft.com/office/drawing/2016/5/12/chartex" xmlns:cx7="http://schemas.microsoft.com/office/drawing/2016/5/13/chartex" xmlns:cx8="http://schemas.microsoft.com/office/drawing/2016/5/14/chartex" xmlns:mc="http://schemas.openxmlformats.org/markup-compatibility/2006" xmlns:aink="http://schemas.microsoft.com/office/drawing/2016/ink" xmlns:am3d="http://schemas.microsoft.com/office/drawing/2017/model3d" xmlns:o="urn:schemas-microsoft-com:office:office" xmlns:oel="http://schemas.microsoft.com/office/2019/extlst" xmlns:r="http://schemas.openxmlformats.org/officeDocument/2006/relationships" xmlns:m="http://schemas.openxmlformats.org/officeDocument/2006/math" xmlns:v="urn:schemas-microsoft-com:vml" xmlns:wp14="http://schemas.microsoft.com/office/word/2010/wordprocessingDrawing" xmlns:wp="http://schemas.openxmlformats.org/drawingml/2006/wordprocessingDrawing" xmlns:w10="urn:schemas-microsoft-com:office:word" xmlns:w="http://schemas.openxmlformats.org/wordprocessingml/2006/main" xmlns:w14="http://schemas.microsoft.com/office/word/2010/wordml" xmlns:w15="http://schemas.microsoft.com/office/word/2012/wordml" xmlns:w16cex="http://schemas.microsoft.com/office/word/2018/wordml/cex" xmlns:w16cid="http://schemas.microsoft.com/office/word/2016/wordml/cid" xmlns:w16="http://schemas.microsoft.com/office/word/2018/wordml" xmlns:w16sdtdh="http://schemas.microsoft.com/office/word/2020/wordml/sdtdatahash" xmlns:w16se="http://schemas.microsoft.com/office/word/2015/wordml/symex" xmlns:wpg="http://schemas.microsoft.com/office/word/2010/wordprocessingGroup" xmlns:wpi="http://schemas.microsoft.com/office/word/2010/wordprocessingInk" xmlns:wne="http://schemas.microsoft.com/office/word/2006/wordml" xmlns:wps="http://schemas.microsoft.com/office/word/2010/wordprocessingShape" mc:Ignorable="w14 w15 w16se w16cid w16 w16cex w16sdtdh wp14">
+<w:numbering xmlns:wpc="http://schemas.microsoft.com/office/word/2010/wordprocessingCanvas" xmlns:cx="http://schemas.microsoft.com/office/drawing/2014/chartex" xmlns:cx1="http://schemas.microsoft.com/office/drawing/2015/9/8/chartex" xmlns:cx2="http://schemas.microsoft.com/office/drawing/2015/10/21/chartex" xmlns:cx3="http://schemas.microsoft.com/office/drawing/2016/5/9/chartex" xmlns:cx4="http://schemas.microsoft.com/office/drawing/2016/5/10/chartex" xmlns:cx5="http://schemas.microsoft.com/office/drawing/2016/5/11/chartex" xmlns:cx6="http://schemas.microsoft.com/office/drawing/2016/5/12/chartex" xmlns:cx7="http://schemas.microsoft.com/office/drawing/2016/5/13/chartex" xmlns:cx8="http://schemas.microsoft.com/office/drawing/2016/5/14/chartex" xmlns:mc="http://schemas.openxmlformats.org/markup-compatibility/2006" xmlns:aink="http://schemas.microsoft.com/office/drawing/2016/ink" xmlns:am3d="http://schemas.microsoft.com/office/drawing/2017/model3d" xmlns:o="urn:schemas-microsoft-com:office:office" xmlns:r="http://schemas.openxmlformats.org/officeDocument/2006/relationships" xmlns:m="http://schemas.openxmlformats.org/officeDocument/2006/math" xmlns:v="urn:schemas-microsoft-com:vml" xmlns:wp14="http://schemas.microsoft.com/office/word/2010/wordprocessingDrawing" xmlns:wp="http://schemas.openxmlformats.org/drawingml/2006/wordprocessingDrawing" xmlns:w10="urn:schemas-microsoft-com:office:word" xmlns:w="http://schemas.openxmlformats.org/wordprocessingml/2006/main" xmlns:w14="http://schemas.microsoft.com/office/word/2010/wordml" xmlns:w15="http://schemas.microsoft.com/office/word/2012/wordml" xmlns:w16cex="http://schemas.microsoft.com/office/word/2018/wordml/cex" xmlns:w16cid="http://schemas.microsoft.com/office/word/2016/wordml/cid" xmlns:w16="http://schemas.microsoft.com/office/word/2018/wordml" xmlns:w16sdtdh="http://schemas.microsoft.com/office/word/2020/wordml/sdtdatahash" xmlns:w16se="http://schemas.microsoft.com/office/word/2015/wordml/symex" xmlns:wpg="http://schemas.microsoft.com/office/word/2010/wordprocessingGroup" xmlns:wpi="http://schemas.microsoft.com/office/word/2010/wordprocessingInk" xmlns:wne="http://schemas.microsoft.com/office/word/2006/wordml" xmlns:wps="http://schemas.microsoft.com/office/word/2010/wordprocessingShape" mc:Ignorable="w14 w15 w16se w16cid w16 w16cex w16sdtdh wp14">
   <w:abstractNum w:abstractNumId="0" w15:restartNumberingAfterBreak="0">
     <w:nsid w:val="00892A29"/>
     <w:multiLevelType w:val="hybridMultilevel"/>
@@ -1081,6 +1516,119 @@
     </w:lvl>
   </w:abstractNum>
   <w:abstractNum w:abstractNumId="2" w15:restartNumberingAfterBreak="0">
+    <w:nsid w:val="04804238"/>
+    <w:multiLevelType w:val="hybridMultilevel"/>
+    <w:tmpl w:val="206C36F6"/>
+    <w:lvl w:ilvl="0" w:tplc="04090001">
+      <w:start w:val="1"/>
+      <w:numFmt w:val="bullet"/>
+      <w:lvlText w:val=""/>
+      <w:lvlJc w:val="left"/>
+      <w:pPr>
+        <w:ind w:left="720" w:hanging="360"/>
+      </w:pPr>
+      <w:rPr>
+        <w:rFonts w:ascii="Symbol" w:hAnsi="Symbol" w:hint="default"/>
+      </w:rPr>
+    </w:lvl>
+    <w:lvl w:ilvl="1" w:tplc="04090003" w:tentative="1">
+      <w:start w:val="1"/>
+      <w:numFmt w:val="bullet"/>
+      <w:lvlText w:val="o"/>
+      <w:lvlJc w:val="left"/>
+      <w:pPr>
+        <w:ind w:left="1440" w:hanging="360"/>
+      </w:pPr>
+      <w:rPr>
+        <w:rFonts w:ascii="Courier New" w:hAnsi="Courier New" w:cs="Courier New" w:hint="default"/>
+      </w:rPr>
+    </w:lvl>
+    <w:lvl w:ilvl="2" w:tplc="04090005" w:tentative="1">
+      <w:start w:val="1"/>
+      <w:numFmt w:val="bullet"/>
+      <w:lvlText w:val=""/>
+      <w:lvlJc w:val="left"/>
+      <w:pPr>
+        <w:ind w:left="2160" w:hanging="360"/>
+      </w:pPr>
+      <w:rPr>
+        <w:rFonts w:ascii="Wingdings" w:hAnsi="Wingdings" w:hint="default"/>
+      </w:rPr>
+    </w:lvl>
+    <w:lvl w:ilvl="3" w:tplc="04090001" w:tentative="1">
+      <w:start w:val="1"/>
+      <w:numFmt w:val="bullet"/>
+      <w:lvlText w:val=""/>
+      <w:lvlJc w:val="left"/>
+      <w:pPr>
+        <w:ind w:left="2880" w:hanging="360"/>
+      </w:pPr>
+      <w:rPr>
+        <w:rFonts w:ascii="Symbol" w:hAnsi="Symbol" w:hint="default"/>
+      </w:rPr>
+    </w:lvl>
+    <w:lvl w:ilvl="4" w:tplc="04090003" w:tentative="1">
+      <w:start w:val="1"/>
+      <w:numFmt w:val="bullet"/>
+      <w:lvlText w:val="o"/>
+      <w:lvlJc w:val="left"/>
+      <w:pPr>
+        <w:ind w:left="3600" w:hanging="360"/>
+      </w:pPr>
+      <w:rPr>
+        <w:rFonts w:ascii="Courier New" w:hAnsi="Courier New" w:cs="Courier New" w:hint="default"/>
+      </w:rPr>
+    </w:lvl>
+    <w:lvl w:ilvl="5" w:tplc="04090005" w:tentative="1">
+      <w:start w:val="1"/>
+      <w:numFmt w:val="bullet"/>
+      <w:lvlText w:val=""/>
+      <w:lvlJc w:val="left"/>
+      <w:pPr>
+        <w:ind w:left="4320" w:hanging="360"/>
+      </w:pPr>
+      <w:rPr>
+        <w:rFonts w:ascii="Wingdings" w:hAnsi="Wingdings" w:hint="default"/>
+      </w:rPr>
+    </w:lvl>
+    <w:lvl w:ilvl="6" w:tplc="04090001" w:tentative="1">
+      <w:start w:val="1"/>
+      <w:numFmt w:val="bullet"/>
+      <w:lvlText w:val=""/>
+      <w:lvlJc w:val="left"/>
+      <w:pPr>
+        <w:ind w:left="5040" w:hanging="360"/>
+      </w:pPr>
+      <w:rPr>
+        <w:rFonts w:ascii="Symbol" w:hAnsi="Symbol" w:hint="default"/>
+      </w:rPr>
+    </w:lvl>
+    <w:lvl w:ilvl="7" w:tplc="04090003" w:tentative="1">
+      <w:start w:val="1"/>
+      <w:numFmt w:val="bullet"/>
+      <w:lvlText w:val="o"/>
+      <w:lvlJc w:val="left"/>
+      <w:pPr>
+        <w:ind w:left="5760" w:hanging="360"/>
+      </w:pPr>
+      <w:rPr>
+        <w:rFonts w:ascii="Courier New" w:hAnsi="Courier New" w:cs="Courier New" w:hint="default"/>
+      </w:rPr>
+    </w:lvl>
+    <w:lvl w:ilvl="8" w:tplc="04090005" w:tentative="1">
+      <w:start w:val="1"/>
+      <w:numFmt w:val="bullet"/>
+      <w:lvlText w:val=""/>
+      <w:lvlJc w:val="left"/>
+      <w:pPr>
+        <w:ind w:left="6480" w:hanging="360"/>
+      </w:pPr>
+      <w:rPr>
+        <w:rFonts w:ascii="Wingdings" w:hAnsi="Wingdings" w:hint="default"/>
+      </w:rPr>
+    </w:lvl>
+  </w:abstractNum>
+  <w:abstractNum w:abstractNumId="3" w15:restartNumberingAfterBreak="0">
     <w:nsid w:val="05331DDC"/>
     <w:multiLevelType w:val="hybridMultilevel"/>
     <w:tmpl w:val="6D0CBE68"/>
@@ -1169,7 +1717,7 @@
       </w:pPr>
     </w:lvl>
   </w:abstractNum>
-  <w:abstractNum w:abstractNumId="3" w15:restartNumberingAfterBreak="0">
+  <w:abstractNum w:abstractNumId="4" w15:restartNumberingAfterBreak="0">
     <w:nsid w:val="0800131C"/>
     <w:multiLevelType w:val="hybridMultilevel"/>
     <w:tmpl w:val="3F2857CE"/>
@@ -1258,7 +1806,7 @@
       </w:pPr>
     </w:lvl>
   </w:abstractNum>
-  <w:abstractNum w:abstractNumId="4" w15:restartNumberingAfterBreak="0">
+  <w:abstractNum w:abstractNumId="5" w15:restartNumberingAfterBreak="0">
     <w:nsid w:val="0A0C312D"/>
     <w:multiLevelType w:val="hybridMultilevel"/>
     <w:tmpl w:val="5904453C"/>
@@ -1347,7 +1895,7 @@
       </w:pPr>
     </w:lvl>
   </w:abstractNum>
-  <w:abstractNum w:abstractNumId="5" w15:restartNumberingAfterBreak="0">
+  <w:abstractNum w:abstractNumId="6" w15:restartNumberingAfterBreak="0">
     <w:nsid w:val="0B8D4DAC"/>
     <w:multiLevelType w:val="hybridMultilevel"/>
     <w:tmpl w:val="E8C43532"/>
@@ -1436,7 +1984,7 @@
       </w:pPr>
     </w:lvl>
   </w:abstractNum>
-  <w:abstractNum w:abstractNumId="6" w15:restartNumberingAfterBreak="0">
+  <w:abstractNum w:abstractNumId="7" w15:restartNumberingAfterBreak="0">
     <w:nsid w:val="0CE60248"/>
     <w:multiLevelType w:val="hybridMultilevel"/>
     <w:tmpl w:val="5B705276"/>
@@ -1525,7 +2073,7 @@
       </w:pPr>
     </w:lvl>
   </w:abstractNum>
-  <w:abstractNum w:abstractNumId="7" w15:restartNumberingAfterBreak="0">
+  <w:abstractNum w:abstractNumId="8" w15:restartNumberingAfterBreak="0">
     <w:nsid w:val="1A3F05E9"/>
     <w:multiLevelType w:val="hybridMultilevel"/>
     <w:tmpl w:val="5904453C"/>
@@ -1614,7 +2162,7 @@
       </w:pPr>
     </w:lvl>
   </w:abstractNum>
-  <w:abstractNum w:abstractNumId="8" w15:restartNumberingAfterBreak="0">
+  <w:abstractNum w:abstractNumId="9" w15:restartNumberingAfterBreak="0">
     <w:nsid w:val="1C080400"/>
     <w:multiLevelType w:val="hybridMultilevel"/>
     <w:tmpl w:val="8E84F490"/>
@@ -1705,7 +2253,7 @@
       </w:pPr>
     </w:lvl>
   </w:abstractNum>
-  <w:abstractNum w:abstractNumId="9" w15:restartNumberingAfterBreak="0">
+  <w:abstractNum w:abstractNumId="10" w15:restartNumberingAfterBreak="0">
     <w:nsid w:val="28FE479F"/>
     <w:multiLevelType w:val="hybridMultilevel"/>
     <w:tmpl w:val="FBAA6DD6"/>
@@ -1817,7 +2365,7 @@
       </w:rPr>
     </w:lvl>
   </w:abstractNum>
-  <w:abstractNum w:abstractNumId="10" w15:restartNumberingAfterBreak="0">
+  <w:abstractNum w:abstractNumId="11" w15:restartNumberingAfterBreak="0">
     <w:nsid w:val="2C41730A"/>
     <w:multiLevelType w:val="hybridMultilevel"/>
     <w:tmpl w:val="CF00AED0"/>
@@ -1906,7 +2454,7 @@
       </w:pPr>
     </w:lvl>
   </w:abstractNum>
-  <w:abstractNum w:abstractNumId="11" w15:restartNumberingAfterBreak="0">
+  <w:abstractNum w:abstractNumId="12" w15:restartNumberingAfterBreak="0">
     <w:nsid w:val="2E9714A8"/>
     <w:multiLevelType w:val="hybridMultilevel"/>
     <w:tmpl w:val="18FAAC98"/>
@@ -1995,7 +2543,7 @@
       </w:pPr>
     </w:lvl>
   </w:abstractNum>
-  <w:abstractNum w:abstractNumId="12" w15:restartNumberingAfterBreak="0">
+  <w:abstractNum w:abstractNumId="13" w15:restartNumberingAfterBreak="0">
     <w:nsid w:val="33964620"/>
     <w:multiLevelType w:val="hybridMultilevel"/>
     <w:tmpl w:val="5904453C"/>
@@ -2084,7 +2632,7 @@
       </w:pPr>
     </w:lvl>
   </w:abstractNum>
-  <w:abstractNum w:abstractNumId="13" w15:restartNumberingAfterBreak="0">
+  <w:abstractNum w:abstractNumId="14" w15:restartNumberingAfterBreak="0">
     <w:nsid w:val="34446122"/>
     <w:multiLevelType w:val="hybridMultilevel"/>
     <w:tmpl w:val="A41C41E6"/>
@@ -2173,7 +2721,7 @@
       </w:pPr>
     </w:lvl>
   </w:abstractNum>
-  <w:abstractNum w:abstractNumId="14" w15:restartNumberingAfterBreak="0">
+  <w:abstractNum w:abstractNumId="15" w15:restartNumberingAfterBreak="0">
     <w:nsid w:val="3FFD1955"/>
     <w:multiLevelType w:val="hybridMultilevel"/>
     <w:tmpl w:val="A41C41E6"/>
@@ -2262,7 +2810,7 @@
       </w:pPr>
     </w:lvl>
   </w:abstractNum>
-  <w:abstractNum w:abstractNumId="15" w15:restartNumberingAfterBreak="0">
+  <w:abstractNum w:abstractNumId="16" w15:restartNumberingAfterBreak="0">
     <w:nsid w:val="40000C7B"/>
     <w:multiLevelType w:val="hybridMultilevel"/>
     <w:tmpl w:val="B5C85BB8"/>
@@ -2351,7 +2899,7 @@
       </w:pPr>
     </w:lvl>
   </w:abstractNum>
-  <w:abstractNum w:abstractNumId="16" w15:restartNumberingAfterBreak="0">
+  <w:abstractNum w:abstractNumId="17" w15:restartNumberingAfterBreak="0">
     <w:nsid w:val="403739F7"/>
     <w:multiLevelType w:val="hybridMultilevel"/>
     <w:tmpl w:val="003A2AC4"/>
@@ -2440,7 +2988,7 @@
       </w:pPr>
     </w:lvl>
   </w:abstractNum>
-  <w:abstractNum w:abstractNumId="17" w15:restartNumberingAfterBreak="0">
+  <w:abstractNum w:abstractNumId="18" w15:restartNumberingAfterBreak="0">
     <w:nsid w:val="43363C13"/>
     <w:multiLevelType w:val="hybridMultilevel"/>
     <w:tmpl w:val="57E2F99C"/>
@@ -2531,7 +3079,7 @@
       </w:pPr>
     </w:lvl>
   </w:abstractNum>
-  <w:abstractNum w:abstractNumId="18" w15:restartNumberingAfterBreak="0">
+  <w:abstractNum w:abstractNumId="19" w15:restartNumberingAfterBreak="0">
     <w:nsid w:val="4ABC60DC"/>
     <w:multiLevelType w:val="multilevel"/>
     <w:tmpl w:val="5CDA8C16"/>
@@ -2672,7 +3220,7 @@
       </w:rPr>
     </w:lvl>
   </w:abstractNum>
-  <w:abstractNum w:abstractNumId="19" w15:restartNumberingAfterBreak="0">
+  <w:abstractNum w:abstractNumId="20" w15:restartNumberingAfterBreak="0">
     <w:nsid w:val="4BEA158A"/>
     <w:multiLevelType w:val="hybridMultilevel"/>
     <w:tmpl w:val="3D5ED04E"/>
@@ -2761,7 +3309,7 @@
       </w:pPr>
     </w:lvl>
   </w:abstractNum>
-  <w:abstractNum w:abstractNumId="20" w15:restartNumberingAfterBreak="0">
+  <w:abstractNum w:abstractNumId="21" w15:restartNumberingAfterBreak="0">
     <w:nsid w:val="4C3F5FEA"/>
     <w:multiLevelType w:val="hybridMultilevel"/>
     <w:tmpl w:val="124EB982"/>
@@ -2850,7 +3398,7 @@
       </w:pPr>
     </w:lvl>
   </w:abstractNum>
-  <w:abstractNum w:abstractNumId="21" w15:restartNumberingAfterBreak="0">
+  <w:abstractNum w:abstractNumId="22" w15:restartNumberingAfterBreak="0">
     <w:nsid w:val="4DF74BAE"/>
     <w:multiLevelType w:val="hybridMultilevel"/>
     <w:tmpl w:val="A41C41E6"/>
@@ -2939,7 +3487,7 @@
       </w:pPr>
     </w:lvl>
   </w:abstractNum>
-  <w:abstractNum w:abstractNumId="22" w15:restartNumberingAfterBreak="0">
+  <w:abstractNum w:abstractNumId="23" w15:restartNumberingAfterBreak="0">
     <w:nsid w:val="5457594F"/>
     <w:multiLevelType w:val="hybridMultilevel"/>
     <w:tmpl w:val="6CE041CA"/>
@@ -3028,7 +3576,7 @@
       </w:pPr>
     </w:lvl>
   </w:abstractNum>
-  <w:abstractNum w:abstractNumId="23" w15:restartNumberingAfterBreak="0">
+  <w:abstractNum w:abstractNumId="24" w15:restartNumberingAfterBreak="0">
     <w:nsid w:val="553B0851"/>
     <w:multiLevelType w:val="hybridMultilevel"/>
     <w:tmpl w:val="3E663D20"/>
@@ -3117,7 +3665,7 @@
       </w:pPr>
     </w:lvl>
   </w:abstractNum>
-  <w:abstractNum w:abstractNumId="24" w15:restartNumberingAfterBreak="0">
+  <w:abstractNum w:abstractNumId="25" w15:restartNumberingAfterBreak="0">
     <w:nsid w:val="5AF071DE"/>
     <w:multiLevelType w:val="hybridMultilevel"/>
     <w:tmpl w:val="811C6D98"/>
@@ -3206,7 +3754,7 @@
       </w:pPr>
     </w:lvl>
   </w:abstractNum>
-  <w:abstractNum w:abstractNumId="25" w15:restartNumberingAfterBreak="0">
+  <w:abstractNum w:abstractNumId="26" w15:restartNumberingAfterBreak="0">
     <w:nsid w:val="5C3076ED"/>
     <w:multiLevelType w:val="hybridMultilevel"/>
     <w:tmpl w:val="C178D42C"/>
@@ -3295,7 +3843,7 @@
       </w:pPr>
     </w:lvl>
   </w:abstractNum>
-  <w:abstractNum w:abstractNumId="26" w15:restartNumberingAfterBreak="0">
+  <w:abstractNum w:abstractNumId="27" w15:restartNumberingAfterBreak="0">
     <w:nsid w:val="5EAB079E"/>
     <w:multiLevelType w:val="hybridMultilevel"/>
     <w:tmpl w:val="9BAEFE00"/>
@@ -3384,7 +3932,7 @@
       </w:pPr>
     </w:lvl>
   </w:abstractNum>
-  <w:abstractNum w:abstractNumId="27" w15:restartNumberingAfterBreak="0">
+  <w:abstractNum w:abstractNumId="28" w15:restartNumberingAfterBreak="0">
     <w:nsid w:val="601A2357"/>
     <w:multiLevelType w:val="hybridMultilevel"/>
     <w:tmpl w:val="7B4A4F10"/>
@@ -3473,7 +4021,7 @@
       </w:pPr>
     </w:lvl>
   </w:abstractNum>
-  <w:abstractNum w:abstractNumId="28" w15:restartNumberingAfterBreak="0">
+  <w:abstractNum w:abstractNumId="29" w15:restartNumberingAfterBreak="0">
     <w:nsid w:val="677D65D7"/>
     <w:multiLevelType w:val="hybridMultilevel"/>
     <w:tmpl w:val="F0E40D16"/>
@@ -3562,7 +4110,7 @@
       </w:pPr>
     </w:lvl>
   </w:abstractNum>
-  <w:abstractNum w:abstractNumId="29" w15:restartNumberingAfterBreak="0">
+  <w:abstractNum w:abstractNumId="30" w15:restartNumberingAfterBreak="0">
     <w:nsid w:val="6EF453B9"/>
     <w:multiLevelType w:val="hybridMultilevel"/>
     <w:tmpl w:val="3078E30A"/>
@@ -3651,7 +4199,7 @@
       </w:pPr>
     </w:lvl>
   </w:abstractNum>
-  <w:abstractNum w:abstractNumId="30" w15:restartNumberingAfterBreak="0">
+  <w:abstractNum w:abstractNumId="31" w15:restartNumberingAfterBreak="0">
     <w:nsid w:val="7A002D03"/>
     <w:multiLevelType w:val="hybridMultilevel"/>
     <w:tmpl w:val="1332C01C"/>
@@ -3740,7 +4288,7 @@
       </w:pPr>
     </w:lvl>
   </w:abstractNum>
-  <w:abstractNum w:abstractNumId="31" w15:restartNumberingAfterBreak="0">
+  <w:abstractNum w:abstractNumId="32" w15:restartNumberingAfterBreak="0">
     <w:nsid w:val="7BAB1D9A"/>
     <w:multiLevelType w:val="hybridMultilevel"/>
     <w:tmpl w:val="00C4B394"/>
@@ -3830,100 +4378,103 @@
     </w:lvl>
   </w:abstractNum>
   <w:num w:numId="1" w16cid:durableId="695931736">
-    <w:abstractNumId w:val="10"/>
+    <w:abstractNumId w:val="11"/>
   </w:num>
   <w:num w:numId="2" w16cid:durableId="876965357">
-    <w:abstractNumId w:val="4"/>
+    <w:abstractNumId w:val="5"/>
   </w:num>
   <w:num w:numId="3" w16cid:durableId="314771016">
-    <w:abstractNumId w:val="28"/>
+    <w:abstractNumId w:val="29"/>
   </w:num>
   <w:num w:numId="4" w16cid:durableId="2113744612">
-    <w:abstractNumId w:val="11"/>
+    <w:abstractNumId w:val="12"/>
   </w:num>
   <w:num w:numId="5" w16cid:durableId="928345196">
+    <w:abstractNumId w:val="7"/>
+  </w:num>
+  <w:num w:numId="6" w16cid:durableId="838810901">
+    <w:abstractNumId w:val="13"/>
+  </w:num>
+  <w:num w:numId="7" w16cid:durableId="1636645684">
+    <w:abstractNumId w:val="26"/>
+  </w:num>
+  <w:num w:numId="8" w16cid:durableId="1245914869">
+    <w:abstractNumId w:val="8"/>
+  </w:num>
+  <w:num w:numId="9" w16cid:durableId="614794183">
     <w:abstractNumId w:val="6"/>
   </w:num>
-  <w:num w:numId="6" w16cid:durableId="838810901">
-    <w:abstractNumId w:val="12"/>
-  </w:num>
-  <w:num w:numId="7" w16cid:durableId="1636645684">
-    <w:abstractNumId w:val="25"/>
-  </w:num>
-  <w:num w:numId="8" w16cid:durableId="1245914869">
-    <w:abstractNumId w:val="7"/>
-  </w:num>
-  <w:num w:numId="9" w16cid:durableId="614794183">
-    <w:abstractNumId w:val="5"/>
-  </w:num>
   <w:num w:numId="10" w16cid:durableId="1907913538">
-    <w:abstractNumId w:val="20"/>
+    <w:abstractNumId w:val="21"/>
   </w:num>
   <w:num w:numId="11" w16cid:durableId="1425611991">
     <w:abstractNumId w:val="1"/>
   </w:num>
   <w:num w:numId="12" w16cid:durableId="191649759">
-    <w:abstractNumId w:val="8"/>
+    <w:abstractNumId w:val="9"/>
   </w:num>
   <w:num w:numId="13" w16cid:durableId="1010638362">
-    <w:abstractNumId w:val="17"/>
+    <w:abstractNumId w:val="18"/>
   </w:num>
   <w:num w:numId="14" w16cid:durableId="144054271">
-    <w:abstractNumId w:val="3"/>
+    <w:abstractNumId w:val="4"/>
   </w:num>
   <w:num w:numId="15" w16cid:durableId="2034990745">
+    <w:abstractNumId w:val="15"/>
+  </w:num>
+  <w:num w:numId="16" w16cid:durableId="1022435039">
+    <w:abstractNumId w:val="25"/>
+  </w:num>
+  <w:num w:numId="17" w16cid:durableId="1949770979">
+    <w:abstractNumId w:val="24"/>
+  </w:num>
+  <w:num w:numId="18" w16cid:durableId="696320359">
+    <w:abstractNumId w:val="16"/>
+  </w:num>
+  <w:num w:numId="19" w16cid:durableId="1671103230">
+    <w:abstractNumId w:val="30"/>
+  </w:num>
+  <w:num w:numId="20" w16cid:durableId="258946690">
     <w:abstractNumId w:val="14"/>
   </w:num>
-  <w:num w:numId="16" w16cid:durableId="1022435039">
-    <w:abstractNumId w:val="24"/>
-  </w:num>
-  <w:num w:numId="17" w16cid:durableId="1949770979">
-    <w:abstractNumId w:val="23"/>
-  </w:num>
-  <w:num w:numId="18" w16cid:durableId="696320359">
-    <w:abstractNumId w:val="15"/>
-  </w:num>
-  <w:num w:numId="19" w16cid:durableId="1671103230">
-    <w:abstractNumId w:val="29"/>
-  </w:num>
-  <w:num w:numId="20" w16cid:durableId="258946690">
-    <w:abstractNumId w:val="13"/>
-  </w:num>
   <w:num w:numId="21" w16cid:durableId="667944003">
-    <w:abstractNumId w:val="9"/>
+    <w:abstractNumId w:val="10"/>
   </w:num>
   <w:num w:numId="22" w16cid:durableId="431318142">
-    <w:abstractNumId w:val="21"/>
+    <w:abstractNumId w:val="22"/>
   </w:num>
   <w:num w:numId="23" w16cid:durableId="514464720">
     <w:abstractNumId w:val="0"/>
   </w:num>
   <w:num w:numId="24" w16cid:durableId="1295326525">
-    <w:abstractNumId w:val="16"/>
+    <w:abstractNumId w:val="17"/>
   </w:num>
   <w:num w:numId="25" w16cid:durableId="1547335830">
+    <w:abstractNumId w:val="32"/>
+  </w:num>
+  <w:num w:numId="26" w16cid:durableId="462506157">
+    <w:abstractNumId w:val="27"/>
+  </w:num>
+  <w:num w:numId="27" w16cid:durableId="615524711">
+    <w:abstractNumId w:val="3"/>
+  </w:num>
+  <w:num w:numId="28" w16cid:durableId="568426089">
+    <w:abstractNumId w:val="23"/>
+  </w:num>
+  <w:num w:numId="29" w16cid:durableId="2070223812">
+    <w:abstractNumId w:val="28"/>
+  </w:num>
+  <w:num w:numId="30" w16cid:durableId="1839033668">
+    <w:abstractNumId w:val="20"/>
+  </w:num>
+  <w:num w:numId="31" w16cid:durableId="1894921378">
     <w:abstractNumId w:val="31"/>
   </w:num>
-  <w:num w:numId="26" w16cid:durableId="462506157">
-    <w:abstractNumId w:val="26"/>
-  </w:num>
-  <w:num w:numId="27" w16cid:durableId="615524711">
-    <w:abstractNumId w:val="2"/>
-  </w:num>
-  <w:num w:numId="28" w16cid:durableId="568426089">
-    <w:abstractNumId w:val="22"/>
-  </w:num>
-  <w:num w:numId="29" w16cid:durableId="2070223812">
-    <w:abstractNumId w:val="27"/>
-  </w:num>
-  <w:num w:numId="30" w16cid:durableId="1839033668">
+  <w:num w:numId="32" w16cid:durableId="866408446">
     <w:abstractNumId w:val="19"/>
   </w:num>
-  <w:num w:numId="31" w16cid:durableId="1894921378">
-    <w:abstractNumId w:val="30"/>
-  </w:num>
-  <w:num w:numId="32" w16cid:durableId="866408446">
-    <w:abstractNumId w:val="18"/>
+  <w:num w:numId="33" w16cid:durableId="2124419152">
+    <w:abstractNumId w:val="2"/>
   </w:num>
 </w:numbering>
 </file>
@@ -4662,7 +5213,7 @@
       <w:rFonts w:ascii="Times New Roman" w:eastAsia="Times New Roman" w:hAnsi="Times New Roman" w:cs="Times New Roman"/>
       <w:sz w:val="24"/>
       <w:szCs w:val="24"/>
-      <w:lang w:val="en-IL" w:eastAsia="en-IL"/>
+      <w:lang/>
     </w:rPr>
   </w:style>
 </w:styles>

</xml_diff>